<commit_message>
agregando archivo para trabajar con el diseño del sistema
</commit_message>
<xml_diff>
--- a/DS-Practicas-1.0.docx
+++ b/DS-Practicas-1.0.docx
@@ -4,38 +4,456 @@
   <w:body>
     <w:p>
       <w:pPr>
-        <w:pStyle w:val="Cuerpo"/>
-        <w:bidi w:val="0"/>
-      </w:pPr>
-      <w:r>
-        <w:rPr>
-          <w:rtl w:val="0"/>
-        </w:rPr>
-        <w:t>DISE</w:t>
-      </w:r>
-      <w:r>
-        <w:rPr>
-          <w:rtl w:val="0"/>
-        </w:rPr>
-        <w:t>Ñ</w:t>
-      </w:r>
-      <w:r>
-        <w:rPr>
-          <w:rtl w:val="0"/>
-        </w:rPr>
-        <w:t>O DE SISTEMA PARA PR</w:t>
-      </w:r>
-      <w:r>
-        <w:rPr>
-          <w:rtl w:val="0"/>
-        </w:rPr>
-        <w:t>Á</w:t>
-      </w:r>
-      <w:r>
-        <w:rPr>
-          <w:rtl w:val="0"/>
-        </w:rPr>
-        <w:t>CTICAS PROFESIONALES</w:t>
+        <w:pStyle w:val="Cuerpo A"/>
+        <w:numPr>
+          <w:ilvl w:val="0"/>
+          <w:numId w:val="2"/>
+        </w:numPr>
+        <w:rPr>
+          <w:b w:val="1"/>
+          <w:bCs w:val="1"/>
+          <w:lang w:val="es-ES_tradnl"/>
+        </w:rPr>
+      </w:pPr>
+      <w:r>
+        <w:rPr>
+          <w:b w:val="1"/>
+          <w:bCs w:val="1"/>
+          <w:rtl w:val="0"/>
+          <w:lang w:val="es-ES_tradnl"/>
+        </w:rPr>
+        <w:t>Planteamiento del problema para el sistema de practicas profesionales:</w:t>
+      </w:r>
+    </w:p>
+    <w:p>
+      <w:pPr>
+        <w:pStyle w:val="Cuerpo A"/>
+        <w:jc w:val="center"/>
+      </w:pPr>
+    </w:p>
+    <w:p>
+      <w:pPr>
+        <w:pStyle w:val="Cuerpo A"/>
+      </w:pPr>
+      <w:r>
+        <w:rPr>
+          <w:rtl w:val="0"/>
+        </w:rPr>
+        <w:t>Dadas las circunstancias dentro de la facultad de negocios campus IV y dando un contexto muy general para la gesti</w:t>
+      </w:r>
+      <w:r>
+        <w:rPr>
+          <w:rtl w:val="0"/>
+        </w:rPr>
+        <w:t>ó</w:t>
+      </w:r>
+      <w:r>
+        <w:rPr>
+          <w:rtl w:val="0"/>
+        </w:rPr>
+        <w:t>n de documentos dentro de la coordinaci</w:t>
+      </w:r>
+      <w:r>
+        <w:rPr>
+          <w:rtl w:val="0"/>
+        </w:rPr>
+        <w:t>ó</w:t>
+      </w:r>
+      <w:r>
+        <w:rPr>
+          <w:rtl w:val="0"/>
+        </w:rPr>
+        <w:t>n de practicas profesionales, partimos desde un punto de vista muy opaco y hasta oscuro, debido al manejo de la informaci</w:t>
+      </w:r>
+      <w:r>
+        <w:rPr>
+          <w:rtl w:val="0"/>
+        </w:rPr>
+        <w:t>ó</w:t>
+      </w:r>
+      <w:r>
+        <w:rPr>
+          <w:rtl w:val="0"/>
+        </w:rPr>
+        <w:t>n -informaci</w:t>
+      </w:r>
+      <w:r>
+        <w:rPr>
+          <w:rtl w:val="0"/>
+        </w:rPr>
+        <w:t>ó</w:t>
+      </w:r>
+      <w:r>
+        <w:rPr>
+          <w:rtl w:val="0"/>
+        </w:rPr>
+        <w:t>n muy delicada y que requiere un manejo muy preciso- de los alumnos, empresas, etc. y los roles a</w:t>
+      </w:r>
+      <w:r>
+        <w:rPr>
+          <w:rtl w:val="0"/>
+        </w:rPr>
+        <w:t>ñ</w:t>
+      </w:r>
+      <w:r>
+        <w:rPr>
+          <w:rtl w:val="0"/>
+        </w:rPr>
+        <w:t>adidos dentro del proceso como los es el rol del administrador (encargado de validar los mencionados documentos de esta coordinaci</w:t>
+      </w:r>
+      <w:r>
+        <w:rPr>
+          <w:rtl w:val="0"/>
+        </w:rPr>
+        <w:t>ó</w:t>
+      </w:r>
+      <w:r>
+        <w:rPr>
+          <w:rtl w:val="0"/>
+        </w:rPr>
+        <w:t>n), a simple vista las cosas parecen simples y para nada disfuncional. Pero, tomando a detalle cada proceso se lleg</w:t>
+      </w:r>
+      <w:r>
+        <w:rPr>
+          <w:rtl w:val="0"/>
+        </w:rPr>
+        <w:t xml:space="preserve">ó </w:t>
+      </w:r>
+      <w:r>
+        <w:rPr>
+          <w:rtl w:val="0"/>
+        </w:rPr>
+        <w:t>a la conclusi</w:t>
+      </w:r>
+      <w:r>
+        <w:rPr>
+          <w:rtl w:val="0"/>
+        </w:rPr>
+        <w:t>ó</w:t>
+      </w:r>
+      <w:r>
+        <w:rPr>
+          <w:rtl w:val="0"/>
+        </w:rPr>
+        <w:t>n que dentro de este el manejo de la informaci</w:t>
+      </w:r>
+      <w:r>
+        <w:rPr>
+          <w:rtl w:val="0"/>
+        </w:rPr>
+        <w:t>ó</w:t>
+      </w:r>
+      <w:r>
+        <w:rPr>
+          <w:rtl w:val="0"/>
+        </w:rPr>
+        <w:t>n y las restricciones que se tienen de la misma informaci</w:t>
+      </w:r>
+      <w:r>
+        <w:rPr>
+          <w:rtl w:val="0"/>
+        </w:rPr>
+        <w:t>ó</w:t>
+      </w:r>
+      <w:r>
+        <w:rPr>
+          <w:rtl w:val="0"/>
+        </w:rPr>
+        <w:t>n se limitan a mera responsabilidad del alumno como un ente moral, responsable de la veracidad de su propia informaci</w:t>
+      </w:r>
+      <w:r>
+        <w:rPr>
+          <w:rtl w:val="0"/>
+        </w:rPr>
+        <w:t>ó</w:t>
+      </w:r>
+      <w:r>
+        <w:rPr>
+          <w:rtl w:val="0"/>
+        </w:rPr>
+        <w:t>n, de la informaci</w:t>
+      </w:r>
+      <w:r>
+        <w:rPr>
+          <w:rtl w:val="0"/>
+        </w:rPr>
+        <w:t>ó</w:t>
+      </w:r>
+      <w:r>
+        <w:rPr>
+          <w:rtl w:val="0"/>
+        </w:rPr>
+        <w:t>n de la empresa y por lo tanto las conclusiones a las que se llegan al finiquitar los requerimientos finales del flujo. Y, la convicci</w:t>
+      </w:r>
+      <w:r>
+        <w:rPr>
+          <w:rtl w:val="0"/>
+        </w:rPr>
+        <w:t>ó</w:t>
+      </w:r>
+      <w:r>
+        <w:rPr>
+          <w:rtl w:val="0"/>
+        </w:rPr>
+        <w:t>n final a cargo del administrador que valida la informaci</w:t>
+      </w:r>
+      <w:r>
+        <w:rPr>
+          <w:rtl w:val="0"/>
+        </w:rPr>
+        <w:t>ó</w:t>
+      </w:r>
+      <w:r>
+        <w:rPr>
+          <w:rtl w:val="0"/>
+        </w:rPr>
+        <w:t>n dada por el alumno.</w:t>
+      </w:r>
+    </w:p>
+    <w:p>
+      <w:pPr>
+        <w:pStyle w:val="Cuerpo A"/>
+      </w:pPr>
+    </w:p>
+    <w:p>
+      <w:pPr>
+        <w:pStyle w:val="Cuerpo A"/>
+        <w:numPr>
+          <w:ilvl w:val="0"/>
+          <w:numId w:val="3"/>
+        </w:numPr>
+      </w:pPr>
+      <w:r>
+        <w:rPr>
+          <w:rtl w:val="0"/>
+        </w:rPr>
+        <w:t>Necesidades y desafios:</w:t>
+      </w:r>
+    </w:p>
+    <w:p>
+      <w:pPr>
+        <w:pStyle w:val="Cuerpo A"/>
+      </w:pPr>
+      <w:r>
+        <w:rPr>
+          <w:rtl w:val="0"/>
+        </w:rPr>
+        <w:t>-La informaci</w:t>
+      </w:r>
+      <w:r>
+        <w:rPr>
+          <w:rtl w:val="0"/>
+        </w:rPr>
+        <w:t>ó</w:t>
+      </w:r>
+      <w:r>
+        <w:rPr>
+          <w:rtl w:val="0"/>
+        </w:rPr>
+        <w:t>n sustancial para el empleo del flujo del m</w:t>
+      </w:r>
+      <w:r>
+        <w:rPr>
+          <w:rtl w:val="0"/>
+        </w:rPr>
+        <w:t>é</w:t>
+      </w:r>
+      <w:r>
+        <w:rPr>
+          <w:rtl w:val="0"/>
+        </w:rPr>
+        <w:t>todo a llevar a cabo para las practicas profesionales tiene que estar restringida, convirti</w:t>
+      </w:r>
+      <w:r>
+        <w:rPr>
+          <w:rtl w:val="0"/>
+        </w:rPr>
+        <w:t>é</w:t>
+      </w:r>
+      <w:r>
+        <w:rPr>
+          <w:rtl w:val="0"/>
+        </w:rPr>
+        <w:t>ndose en veraz y no por la moralidad del alumno o la convicci</w:t>
+      </w:r>
+      <w:r>
+        <w:rPr>
+          <w:rtl w:val="0"/>
+        </w:rPr>
+        <w:t>ó</w:t>
+      </w:r>
+      <w:r>
+        <w:rPr>
+          <w:rtl w:val="0"/>
+        </w:rPr>
+        <w:t>n del administrador, sino por la formalidad dentro de la instituci</w:t>
+      </w:r>
+      <w:r>
+        <w:rPr>
+          <w:rtl w:val="0"/>
+        </w:rPr>
+        <w:t>ó</w:t>
+      </w:r>
+      <w:r>
+        <w:rPr>
+          <w:rtl w:val="0"/>
+        </w:rPr>
+        <w:t>n.</w:t>
+      </w:r>
+    </w:p>
+    <w:p>
+      <w:pPr>
+        <w:pStyle w:val="Cuerpo A"/>
+      </w:pPr>
+      <w:r>
+        <w:rPr>
+          <w:rtl w:val="0"/>
+        </w:rPr>
+        <w:t>-Los alumnos necesitan tener un menor impacto en el peso de los procesos, facilitando para ellos las acciones a realizar.</w:t>
+      </w:r>
+    </w:p>
+    <w:p>
+      <w:pPr>
+        <w:pStyle w:val="Cuerpo A"/>
+      </w:pPr>
+      <w:r>
+        <w:rPr>
+          <w:rtl w:val="0"/>
+        </w:rPr>
+        <w:t xml:space="preserve">-La carga excesiva para el administrador necesita ser disminuida para el sosiego entre </w:t>
+      </w:r>
+      <w:r>
+        <w:rPr>
+          <w:rtl w:val="0"/>
+        </w:rPr>
+        <w:t>é</w:t>
+      </w:r>
+      <w:r>
+        <w:rPr>
+          <w:rtl w:val="0"/>
+        </w:rPr>
+        <w:t>l/ella y el/la alumno/alumna.</w:t>
+      </w:r>
+    </w:p>
+    <w:p>
+      <w:pPr>
+        <w:pStyle w:val="Cuerpo A"/>
+      </w:pPr>
+      <w:r>
+        <w:rPr>
+          <w:rtl w:val="0"/>
+        </w:rPr>
+        <w:t>-El sistema tiene como desaf</w:t>
+      </w:r>
+      <w:r>
+        <w:rPr>
+          <w:rtl w:val="0"/>
+        </w:rPr>
+        <w:t>í</w:t>
+      </w:r>
+      <w:r>
+        <w:rPr>
+          <w:rtl w:val="0"/>
+        </w:rPr>
+        <w:t>o cambiar por completo el flujo y est</w:t>
+      </w:r>
+      <w:r>
+        <w:rPr>
+          <w:rtl w:val="0"/>
+        </w:rPr>
+        <w:t>á</w:t>
+      </w:r>
+      <w:r>
+        <w:rPr>
+          <w:rtl w:val="0"/>
+        </w:rPr>
+        <w:t>ndar de la coordinaci</w:t>
+      </w:r>
+      <w:r>
+        <w:rPr>
+          <w:rtl w:val="0"/>
+        </w:rPr>
+        <w:t>ó</w:t>
+      </w:r>
+      <w:r>
+        <w:rPr>
+          <w:rtl w:val="0"/>
+        </w:rPr>
+        <w:t>n de pr</w:t>
+      </w:r>
+      <w:r>
+        <w:rPr>
+          <w:rtl w:val="0"/>
+        </w:rPr>
+        <w:t>á</w:t>
+      </w:r>
+      <w:r>
+        <w:rPr>
+          <w:rtl w:val="0"/>
+        </w:rPr>
+        <w:t>cticas profesionales.</w:t>
+      </w:r>
+    </w:p>
+    <w:p>
+      <w:pPr>
+        <w:pStyle w:val="Cuerpo A"/>
+      </w:pPr>
+    </w:p>
+    <w:p>
+      <w:pPr>
+        <w:pStyle w:val="Cuerpo A"/>
+        <w:numPr>
+          <w:ilvl w:val="0"/>
+          <w:numId w:val="2"/>
+        </w:numPr>
+        <w:rPr>
+          <w:b w:val="1"/>
+          <w:bCs w:val="1"/>
+          <w:lang w:val="es-ES_tradnl"/>
+        </w:rPr>
+      </w:pPr>
+      <w:r>
+        <w:rPr>
+          <w:b w:val="1"/>
+          <w:bCs w:val="1"/>
+          <w:rtl w:val="0"/>
+          <w:lang w:val="es-ES_tradnl"/>
+        </w:rPr>
+        <w:t xml:space="preserve">Impacto del problema: </w:t>
+      </w:r>
+    </w:p>
+    <w:p>
+      <w:pPr>
+        <w:pStyle w:val="Cuerpo A"/>
+      </w:pPr>
+    </w:p>
+    <w:p>
+      <w:pPr>
+        <w:pStyle w:val="Cuerpo A"/>
+      </w:pPr>
+    </w:p>
+    <w:p>
+      <w:pPr>
+        <w:pStyle w:val="Cuerpo A"/>
+        <w:jc w:val="center"/>
+      </w:pPr>
+      <w:r>
+        <w:rPr>
+          <w:rtl w:val="0"/>
+          <w:lang w:val="es-ES_tradnl"/>
+        </w:rPr>
+        <w:t xml:space="preserve">OBJETIVO DEL SISTEMA </w:t>
+      </w:r>
+    </w:p>
+    <w:p>
+      <w:pPr>
+        <w:pStyle w:val="Cuerpo A"/>
+      </w:pPr>
+      <w:r>
+        <w:rPr>
+          <w:rtl w:val="0"/>
+        </w:rPr>
+        <w:t xml:space="preserve">El sistema para gestionar el flujo que se lleva a cabo en el procedimiento de practicas profesionales tiene como objetivo del </w:t>
       </w:r>
     </w:p>
     <w:sectPr>
@@ -52,6 +470,10 @@
 <file path=word/footer1.xml><?xml version="1.0" encoding="utf-8"?>
 <w:ftr xmlns:r="http://schemas.openxmlformats.org/officeDocument/2006/relationships" xmlns:wp="http://schemas.openxmlformats.org/drawingml/2006/wordprocessingDrawing" xmlns:w="http://schemas.openxmlformats.org/wordprocessingml/2006/main" xmlns:w10="urn:schemas-microsoft-com:office:word" xmlns:w14="http://schemas.microsoft.com/office/word/2010/wordml" xmlns:wps="http://schemas.microsoft.com/office/word/2010/wordprocessingShape" xmlns:wpg="http://schemas.microsoft.com/office/word/2010/wordprocessingGroup" xmlns:mc="http://schemas.openxmlformats.org/markup-compatibility/2006" xmlns:v="urn:schemas-microsoft-com:vml" xmlns:o="urn:schemas-microsoft-com:office:office" xmlns:m="http://schemas.openxmlformats.org/officeDocument/2006/math" mc:Ignorable="w14">
   <w:p>
+    <w:pPr>
+      <w:pStyle w:val="Encabezado y pie"/>
+      <w:bidi w:val="0"/>
+    </w:pPr>
     <w:r/>
   </w:p>
 </w:ftr>
@@ -60,9 +482,539 @@
 <file path=word/header1.xml><?xml version="1.0" encoding="utf-8"?>
 <w:hdr xmlns:r="http://schemas.openxmlformats.org/officeDocument/2006/relationships" xmlns:wp="http://schemas.openxmlformats.org/drawingml/2006/wordprocessingDrawing" xmlns:w="http://schemas.openxmlformats.org/wordprocessingml/2006/main" xmlns:w10="urn:schemas-microsoft-com:office:word" xmlns:w14="http://schemas.microsoft.com/office/word/2010/wordml" xmlns:wps="http://schemas.microsoft.com/office/word/2010/wordprocessingShape" xmlns:wpg="http://schemas.microsoft.com/office/word/2010/wordprocessingGroup" xmlns:mc="http://schemas.openxmlformats.org/markup-compatibility/2006" xmlns:v="urn:schemas-microsoft-com:vml" xmlns:o="urn:schemas-microsoft-com:office:office" xmlns:m="http://schemas.openxmlformats.org/officeDocument/2006/math" mc:Ignorable="w14">
   <w:p>
+    <w:pPr>
+      <w:pStyle w:val="Encabezado y pie"/>
+      <w:bidi w:val="0"/>
+    </w:pPr>
     <w:r/>
   </w:p>
 </w:hdr>
+</file>
+
+<file path=word/numbering.xml><?xml version="1.0" encoding="utf-8"?>
+<w:numbering xmlns:w="http://schemas.openxmlformats.org/wordprocessingml/2006/main" xmlns:wp="http://schemas.openxmlformats.org/drawingml/2006/wordprocessingDrawing" xmlns:w14="http://schemas.microsoft.com/office/word/2010/wordml" xmlns:r="http://schemas.openxmlformats.org/officeDocument/2006/relationships" xmlns:v="urn:schemas-microsoft-com:vml" xmlns:o="urn:schemas-microsoft-com:office:office">
+  <w:abstractNum w:abstractNumId="0">
+    <w:multiLevelType w:val="hybridMultilevel"/>
+    <w:numStyleLink w:val="Viñetas"/>
+  </w:abstractNum>
+  <w:abstractNum w:abstractNumId="1">
+    <w:multiLevelType w:val="hybridMultilevel"/>
+    <w:styleLink w:val="Viñetas"/>
+    <w:lvl w:ilvl="0">
+      <w:start w:val="1"/>
+      <w:numFmt w:val="bullet"/>
+      <w:suff w:val="tab"/>
+      <w:lvlText w:val="•"/>
+      <w:lvlJc w:val="left"/>
+      <w:pPr>
+        <w:ind w:left="174" w:hanging="174"/>
+      </w:pPr>
+      <w:rPr>
+        <w:rFonts w:hAnsi="Arial Unicode MS"/>
+        <w:b w:val="1"/>
+        <w:bCs w:val="1"/>
+        <w:caps w:val="0"/>
+        <w:smallCaps w:val="0"/>
+        <w:strike w:val="0"/>
+        <w:dstrike w:val="0"/>
+        <w:outline w:val="0"/>
+        <w:emboss w:val="0"/>
+        <w:imprint w:val="0"/>
+        <w:spacing w:val="0"/>
+        <w:w w:val="100"/>
+        <w:kern w:val="0"/>
+        <w:position w:val="0"/>
+        <w:highlight w:val="none"/>
+        <w:vertAlign w:val="baseline"/>
+      </w:rPr>
+    </w:lvl>
+    <w:lvl w:ilvl="1">
+      <w:start w:val="1"/>
+      <w:numFmt w:val="bullet"/>
+      <w:suff w:val="tab"/>
+      <w:lvlText w:val="•"/>
+      <w:lvlJc w:val="left"/>
+      <w:pPr>
+        <w:ind w:left="774" w:hanging="174"/>
+      </w:pPr>
+      <w:rPr>
+        <w:rFonts w:hAnsi="Arial Unicode MS"/>
+        <w:b w:val="1"/>
+        <w:bCs w:val="1"/>
+        <w:caps w:val="0"/>
+        <w:smallCaps w:val="0"/>
+        <w:strike w:val="0"/>
+        <w:dstrike w:val="0"/>
+        <w:outline w:val="0"/>
+        <w:emboss w:val="0"/>
+        <w:imprint w:val="0"/>
+        <w:spacing w:val="0"/>
+        <w:w w:val="100"/>
+        <w:kern w:val="0"/>
+        <w:position w:val="0"/>
+        <w:highlight w:val="none"/>
+        <w:vertAlign w:val="baseline"/>
+      </w:rPr>
+    </w:lvl>
+    <w:lvl w:ilvl="2">
+      <w:start w:val="1"/>
+      <w:numFmt w:val="bullet"/>
+      <w:suff w:val="tab"/>
+      <w:lvlText w:val="•"/>
+      <w:lvlJc w:val="left"/>
+      <w:pPr>
+        <w:ind w:left="1374" w:hanging="174"/>
+      </w:pPr>
+      <w:rPr>
+        <w:rFonts w:hAnsi="Arial Unicode MS"/>
+        <w:b w:val="1"/>
+        <w:bCs w:val="1"/>
+        <w:caps w:val="0"/>
+        <w:smallCaps w:val="0"/>
+        <w:strike w:val="0"/>
+        <w:dstrike w:val="0"/>
+        <w:outline w:val="0"/>
+        <w:emboss w:val="0"/>
+        <w:imprint w:val="0"/>
+        <w:spacing w:val="0"/>
+        <w:w w:val="100"/>
+        <w:kern w:val="0"/>
+        <w:position w:val="0"/>
+        <w:highlight w:val="none"/>
+        <w:vertAlign w:val="baseline"/>
+      </w:rPr>
+    </w:lvl>
+    <w:lvl w:ilvl="3">
+      <w:start w:val="1"/>
+      <w:numFmt w:val="bullet"/>
+      <w:suff w:val="tab"/>
+      <w:lvlText w:val="•"/>
+      <w:lvlJc w:val="left"/>
+      <w:pPr>
+        <w:ind w:left="1974" w:hanging="174"/>
+      </w:pPr>
+      <w:rPr>
+        <w:rFonts w:hAnsi="Arial Unicode MS"/>
+        <w:b w:val="1"/>
+        <w:bCs w:val="1"/>
+        <w:caps w:val="0"/>
+        <w:smallCaps w:val="0"/>
+        <w:strike w:val="0"/>
+        <w:dstrike w:val="0"/>
+        <w:outline w:val="0"/>
+        <w:emboss w:val="0"/>
+        <w:imprint w:val="0"/>
+        <w:spacing w:val="0"/>
+        <w:w w:val="100"/>
+        <w:kern w:val="0"/>
+        <w:position w:val="0"/>
+        <w:highlight w:val="none"/>
+        <w:vertAlign w:val="baseline"/>
+      </w:rPr>
+    </w:lvl>
+    <w:lvl w:ilvl="4">
+      <w:start w:val="1"/>
+      <w:numFmt w:val="bullet"/>
+      <w:suff w:val="tab"/>
+      <w:lvlText w:val="•"/>
+      <w:lvlJc w:val="left"/>
+      <w:pPr>
+        <w:ind w:left="2574" w:hanging="174"/>
+      </w:pPr>
+      <w:rPr>
+        <w:rFonts w:hAnsi="Arial Unicode MS"/>
+        <w:b w:val="1"/>
+        <w:bCs w:val="1"/>
+        <w:caps w:val="0"/>
+        <w:smallCaps w:val="0"/>
+        <w:strike w:val="0"/>
+        <w:dstrike w:val="0"/>
+        <w:outline w:val="0"/>
+        <w:emboss w:val="0"/>
+        <w:imprint w:val="0"/>
+        <w:spacing w:val="0"/>
+        <w:w w:val="100"/>
+        <w:kern w:val="0"/>
+        <w:position w:val="0"/>
+        <w:highlight w:val="none"/>
+        <w:vertAlign w:val="baseline"/>
+      </w:rPr>
+    </w:lvl>
+    <w:lvl w:ilvl="5">
+      <w:start w:val="1"/>
+      <w:numFmt w:val="bullet"/>
+      <w:suff w:val="tab"/>
+      <w:lvlText w:val="•"/>
+      <w:lvlJc w:val="left"/>
+      <w:pPr>
+        <w:ind w:left="3174" w:hanging="174"/>
+      </w:pPr>
+      <w:rPr>
+        <w:rFonts w:hAnsi="Arial Unicode MS"/>
+        <w:b w:val="1"/>
+        <w:bCs w:val="1"/>
+        <w:caps w:val="0"/>
+        <w:smallCaps w:val="0"/>
+        <w:strike w:val="0"/>
+        <w:dstrike w:val="0"/>
+        <w:outline w:val="0"/>
+        <w:emboss w:val="0"/>
+        <w:imprint w:val="0"/>
+        <w:spacing w:val="0"/>
+        <w:w w:val="100"/>
+        <w:kern w:val="0"/>
+        <w:position w:val="0"/>
+        <w:highlight w:val="none"/>
+        <w:vertAlign w:val="baseline"/>
+      </w:rPr>
+    </w:lvl>
+    <w:lvl w:ilvl="6">
+      <w:start w:val="1"/>
+      <w:numFmt w:val="bullet"/>
+      <w:suff w:val="tab"/>
+      <w:lvlText w:val="•"/>
+      <w:lvlJc w:val="left"/>
+      <w:pPr>
+        <w:ind w:left="3774" w:hanging="174"/>
+      </w:pPr>
+      <w:rPr>
+        <w:rFonts w:hAnsi="Arial Unicode MS"/>
+        <w:b w:val="1"/>
+        <w:bCs w:val="1"/>
+        <w:caps w:val="0"/>
+        <w:smallCaps w:val="0"/>
+        <w:strike w:val="0"/>
+        <w:dstrike w:val="0"/>
+        <w:outline w:val="0"/>
+        <w:emboss w:val="0"/>
+        <w:imprint w:val="0"/>
+        <w:spacing w:val="0"/>
+        <w:w w:val="100"/>
+        <w:kern w:val="0"/>
+        <w:position w:val="0"/>
+        <w:highlight w:val="none"/>
+        <w:vertAlign w:val="baseline"/>
+      </w:rPr>
+    </w:lvl>
+    <w:lvl w:ilvl="7">
+      <w:start w:val="1"/>
+      <w:numFmt w:val="bullet"/>
+      <w:suff w:val="tab"/>
+      <w:lvlText w:val="•"/>
+      <w:lvlJc w:val="left"/>
+      <w:pPr>
+        <w:ind w:left="4374" w:hanging="174"/>
+      </w:pPr>
+      <w:rPr>
+        <w:rFonts w:hAnsi="Arial Unicode MS"/>
+        <w:b w:val="1"/>
+        <w:bCs w:val="1"/>
+        <w:caps w:val="0"/>
+        <w:smallCaps w:val="0"/>
+        <w:strike w:val="0"/>
+        <w:dstrike w:val="0"/>
+        <w:outline w:val="0"/>
+        <w:emboss w:val="0"/>
+        <w:imprint w:val="0"/>
+        <w:spacing w:val="0"/>
+        <w:w w:val="100"/>
+        <w:kern w:val="0"/>
+        <w:position w:val="0"/>
+        <w:highlight w:val="none"/>
+        <w:vertAlign w:val="baseline"/>
+      </w:rPr>
+    </w:lvl>
+    <w:lvl w:ilvl="8">
+      <w:start w:val="1"/>
+      <w:numFmt w:val="bullet"/>
+      <w:suff w:val="tab"/>
+      <w:lvlText w:val="•"/>
+      <w:lvlJc w:val="left"/>
+      <w:pPr>
+        <w:ind w:left="4974" w:hanging="174"/>
+      </w:pPr>
+      <w:rPr>
+        <w:rFonts w:hAnsi="Arial Unicode MS"/>
+        <w:b w:val="1"/>
+        <w:bCs w:val="1"/>
+        <w:caps w:val="0"/>
+        <w:smallCaps w:val="0"/>
+        <w:strike w:val="0"/>
+        <w:dstrike w:val="0"/>
+        <w:outline w:val="0"/>
+        <w:emboss w:val="0"/>
+        <w:imprint w:val="0"/>
+        <w:spacing w:val="0"/>
+        <w:w w:val="100"/>
+        <w:kern w:val="0"/>
+        <w:position w:val="0"/>
+        <w:highlight w:val="none"/>
+        <w:vertAlign w:val="baseline"/>
+      </w:rPr>
+    </w:lvl>
+  </w:abstractNum>
+  <w:num w:numId="1">
+    <w:abstractNumId w:val="1"/>
+  </w:num>
+  <w:num w:numId="2">
+    <w:abstractNumId w:val="0"/>
+  </w:num>
+  <w:num w:numId="3">
+    <w:abstractNumId w:val="0"/>
+    <w:lvlOverride w:ilvl="0">
+      <w:lvl w:ilvl="0">
+        <w:start w:val="1"/>
+        <w:numFmt w:val="bullet"/>
+        <w:suff w:val="tab"/>
+        <w:lvlText w:val="•"/>
+        <w:lvlJc w:val="left"/>
+        <w:pPr>
+          <w:ind w:left="174" w:hanging="174"/>
+        </w:pPr>
+        <w:rPr>
+          <w:rFonts w:hAnsi="Arial Unicode MS"/>
+          <w:caps w:val="0"/>
+          <w:smallCaps w:val="0"/>
+          <w:strike w:val="0"/>
+          <w:dstrike w:val="0"/>
+          <w:outline w:val="0"/>
+          <w:emboss w:val="0"/>
+          <w:imprint w:val="0"/>
+          <w:spacing w:val="0"/>
+          <w:w w:val="100"/>
+          <w:kern w:val="0"/>
+          <w:position w:val="0"/>
+          <w:highlight w:val="none"/>
+          <w:vertAlign w:val="baseline"/>
+        </w:rPr>
+      </w:lvl>
+    </w:lvlOverride>
+    <w:lvlOverride w:ilvl="1">
+      <w:lvl w:ilvl="1">
+        <w:start w:val="1"/>
+        <w:numFmt w:val="bullet"/>
+        <w:suff w:val="tab"/>
+        <w:lvlText w:val="•"/>
+        <w:lvlJc w:val="left"/>
+        <w:pPr>
+          <w:ind w:left="774" w:hanging="174"/>
+        </w:pPr>
+        <w:rPr>
+          <w:rFonts w:hAnsi="Arial Unicode MS"/>
+          <w:caps w:val="0"/>
+          <w:smallCaps w:val="0"/>
+          <w:strike w:val="0"/>
+          <w:dstrike w:val="0"/>
+          <w:outline w:val="0"/>
+          <w:emboss w:val="0"/>
+          <w:imprint w:val="0"/>
+          <w:spacing w:val="0"/>
+          <w:w w:val="100"/>
+          <w:kern w:val="0"/>
+          <w:position w:val="0"/>
+          <w:highlight w:val="none"/>
+          <w:vertAlign w:val="baseline"/>
+        </w:rPr>
+      </w:lvl>
+    </w:lvlOverride>
+    <w:lvlOverride w:ilvl="2">
+      <w:lvl w:ilvl="2">
+        <w:start w:val="1"/>
+        <w:numFmt w:val="bullet"/>
+        <w:suff w:val="tab"/>
+        <w:lvlText w:val="•"/>
+        <w:lvlJc w:val="left"/>
+        <w:pPr>
+          <w:ind w:left="1374" w:hanging="174"/>
+        </w:pPr>
+        <w:rPr>
+          <w:rFonts w:hAnsi="Arial Unicode MS"/>
+          <w:caps w:val="0"/>
+          <w:smallCaps w:val="0"/>
+          <w:strike w:val="0"/>
+          <w:dstrike w:val="0"/>
+          <w:outline w:val="0"/>
+          <w:emboss w:val="0"/>
+          <w:imprint w:val="0"/>
+          <w:spacing w:val="0"/>
+          <w:w w:val="100"/>
+          <w:kern w:val="0"/>
+          <w:position w:val="0"/>
+          <w:highlight w:val="none"/>
+          <w:vertAlign w:val="baseline"/>
+        </w:rPr>
+      </w:lvl>
+    </w:lvlOverride>
+    <w:lvlOverride w:ilvl="3">
+      <w:lvl w:ilvl="3">
+        <w:start w:val="1"/>
+        <w:numFmt w:val="bullet"/>
+        <w:suff w:val="tab"/>
+        <w:lvlText w:val="•"/>
+        <w:lvlJc w:val="left"/>
+        <w:pPr>
+          <w:ind w:left="1974" w:hanging="174"/>
+        </w:pPr>
+        <w:rPr>
+          <w:rFonts w:hAnsi="Arial Unicode MS"/>
+          <w:caps w:val="0"/>
+          <w:smallCaps w:val="0"/>
+          <w:strike w:val="0"/>
+          <w:dstrike w:val="0"/>
+          <w:outline w:val="0"/>
+          <w:emboss w:val="0"/>
+          <w:imprint w:val="0"/>
+          <w:spacing w:val="0"/>
+          <w:w w:val="100"/>
+          <w:kern w:val="0"/>
+          <w:position w:val="0"/>
+          <w:highlight w:val="none"/>
+          <w:vertAlign w:val="baseline"/>
+        </w:rPr>
+      </w:lvl>
+    </w:lvlOverride>
+    <w:lvlOverride w:ilvl="4">
+      <w:lvl w:ilvl="4">
+        <w:start w:val="1"/>
+        <w:numFmt w:val="bullet"/>
+        <w:suff w:val="tab"/>
+        <w:lvlText w:val="•"/>
+        <w:lvlJc w:val="left"/>
+        <w:pPr>
+          <w:ind w:left="2574" w:hanging="174"/>
+        </w:pPr>
+        <w:rPr>
+          <w:rFonts w:hAnsi="Arial Unicode MS"/>
+          <w:caps w:val="0"/>
+          <w:smallCaps w:val="0"/>
+          <w:strike w:val="0"/>
+          <w:dstrike w:val="0"/>
+          <w:outline w:val="0"/>
+          <w:emboss w:val="0"/>
+          <w:imprint w:val="0"/>
+          <w:spacing w:val="0"/>
+          <w:w w:val="100"/>
+          <w:kern w:val="0"/>
+          <w:position w:val="0"/>
+          <w:highlight w:val="none"/>
+          <w:vertAlign w:val="baseline"/>
+        </w:rPr>
+      </w:lvl>
+    </w:lvlOverride>
+    <w:lvlOverride w:ilvl="5">
+      <w:lvl w:ilvl="5">
+        <w:start w:val="1"/>
+        <w:numFmt w:val="bullet"/>
+        <w:suff w:val="tab"/>
+        <w:lvlText w:val="•"/>
+        <w:lvlJc w:val="left"/>
+        <w:pPr>
+          <w:ind w:left="3174" w:hanging="174"/>
+        </w:pPr>
+        <w:rPr>
+          <w:rFonts w:hAnsi="Arial Unicode MS"/>
+          <w:caps w:val="0"/>
+          <w:smallCaps w:val="0"/>
+          <w:strike w:val="0"/>
+          <w:dstrike w:val="0"/>
+          <w:outline w:val="0"/>
+          <w:emboss w:val="0"/>
+          <w:imprint w:val="0"/>
+          <w:spacing w:val="0"/>
+          <w:w w:val="100"/>
+          <w:kern w:val="0"/>
+          <w:position w:val="0"/>
+          <w:highlight w:val="none"/>
+          <w:vertAlign w:val="baseline"/>
+        </w:rPr>
+      </w:lvl>
+    </w:lvlOverride>
+    <w:lvlOverride w:ilvl="6">
+      <w:lvl w:ilvl="6">
+        <w:start w:val="1"/>
+        <w:numFmt w:val="bullet"/>
+        <w:suff w:val="tab"/>
+        <w:lvlText w:val="•"/>
+        <w:lvlJc w:val="left"/>
+        <w:pPr>
+          <w:ind w:left="3774" w:hanging="174"/>
+        </w:pPr>
+        <w:rPr>
+          <w:rFonts w:hAnsi="Arial Unicode MS"/>
+          <w:caps w:val="0"/>
+          <w:smallCaps w:val="0"/>
+          <w:strike w:val="0"/>
+          <w:dstrike w:val="0"/>
+          <w:outline w:val="0"/>
+          <w:emboss w:val="0"/>
+          <w:imprint w:val="0"/>
+          <w:spacing w:val="0"/>
+          <w:w w:val="100"/>
+          <w:kern w:val="0"/>
+          <w:position w:val="0"/>
+          <w:highlight w:val="none"/>
+          <w:vertAlign w:val="baseline"/>
+        </w:rPr>
+      </w:lvl>
+    </w:lvlOverride>
+    <w:lvlOverride w:ilvl="7">
+      <w:lvl w:ilvl="7">
+        <w:start w:val="1"/>
+        <w:numFmt w:val="bullet"/>
+        <w:suff w:val="tab"/>
+        <w:lvlText w:val="•"/>
+        <w:lvlJc w:val="left"/>
+        <w:pPr>
+          <w:ind w:left="4374" w:hanging="174"/>
+        </w:pPr>
+        <w:rPr>
+          <w:rFonts w:hAnsi="Arial Unicode MS"/>
+          <w:caps w:val="0"/>
+          <w:smallCaps w:val="0"/>
+          <w:strike w:val="0"/>
+          <w:dstrike w:val="0"/>
+          <w:outline w:val="0"/>
+          <w:emboss w:val="0"/>
+          <w:imprint w:val="0"/>
+          <w:spacing w:val="0"/>
+          <w:w w:val="100"/>
+          <w:kern w:val="0"/>
+          <w:position w:val="0"/>
+          <w:highlight w:val="none"/>
+          <w:vertAlign w:val="baseline"/>
+        </w:rPr>
+      </w:lvl>
+    </w:lvlOverride>
+    <w:lvlOverride w:ilvl="8">
+      <w:lvl w:ilvl="8">
+        <w:start w:val="1"/>
+        <w:numFmt w:val="bullet"/>
+        <w:suff w:val="tab"/>
+        <w:lvlText w:val="•"/>
+        <w:lvlJc w:val="left"/>
+        <w:pPr>
+          <w:ind w:left="4974" w:hanging="174"/>
+        </w:pPr>
+        <w:rPr>
+          <w:rFonts w:hAnsi="Arial Unicode MS"/>
+          <w:caps w:val="0"/>
+          <w:smallCaps w:val="0"/>
+          <w:strike w:val="0"/>
+          <w:dstrike w:val="0"/>
+          <w:outline w:val="0"/>
+          <w:emboss w:val="0"/>
+          <w:imprint w:val="0"/>
+          <w:spacing w:val="0"/>
+          <w:w w:val="100"/>
+          <w:kern w:val="0"/>
+          <w:position w:val="0"/>
+          <w:highlight w:val="none"/>
+          <w:vertAlign w:val="baseline"/>
+        </w:rPr>
+      </w:lvl>
+    </w:lvlOverride>
+  </w:num>
+</w:numbering>
 </file>
 
 <file path=word/styles.xml><?xml version="1.0" encoding="utf-8"?>
@@ -172,9 +1124,58 @@
     <w:next w:val="No List"/>
     <w:pPr/>
   </w:style>
-  <w:style w:type="paragraph" w:styleId="Cuerpo">
-    <w:name w:val="Cuerpo"/>
-    <w:next w:val="Cuerpo"/>
+  <w:style w:type="paragraph" w:styleId="Encabezado y pie">
+    <w:name w:val="Encabezado y pie"/>
+    <w:next w:val="Encabezado y pie"/>
+    <w:pPr>
+      <w:keepNext w:val="0"/>
+      <w:keepLines w:val="0"/>
+      <w:pageBreakBefore w:val="0"/>
+      <w:widowControl w:val="1"/>
+      <w:shd w:val="clear" w:color="auto" w:fill="auto"/>
+      <w:tabs>
+        <w:tab w:val="right" w:pos="9020"/>
+      </w:tabs>
+      <w:suppressAutoHyphens w:val="0"/>
+      <w:bidi w:val="0"/>
+      <w:spacing w:before="0" w:after="0" w:line="240" w:lineRule="auto"/>
+      <w:ind w:left="0" w:right="0" w:firstLine="0"/>
+      <w:jc w:val="left"/>
+      <w:outlineLvl w:val="9"/>
+    </w:pPr>
+    <w:rPr>
+      <w:rFonts w:ascii="Helvetica Neue" w:cs="Arial Unicode MS" w:hAnsi="Helvetica Neue" w:eastAsia="Arial Unicode MS"/>
+      <w:b w:val="0"/>
+      <w:bCs w:val="0"/>
+      <w:i w:val="0"/>
+      <w:iCs w:val="0"/>
+      <w:caps w:val="0"/>
+      <w:smallCaps w:val="0"/>
+      <w:strike w:val="0"/>
+      <w:dstrike w:val="0"/>
+      <w:outline w:val="0"/>
+      <w:color w:val="000000"/>
+      <w:spacing w:val="0"/>
+      <w:kern w:val="0"/>
+      <w:position w:val="0"/>
+      <w:sz w:val="24"/>
+      <w:szCs w:val="24"/>
+      <w:u w:val="none"/>
+      <w:shd w:val="nil" w:color="auto" w:fill="auto"/>
+      <w:vertAlign w:val="baseline"/>
+      <w14:textOutline>
+        <w14:noFill/>
+      </w14:textOutline>
+      <w14:textFill>
+        <w14:solidFill>
+          <w14:srgbClr w14:val="000000"/>
+        </w14:solidFill>
+      </w14:textFill>
+    </w:rPr>
+  </w:style>
+  <w:style w:type="paragraph" w:styleId="Cuerpo A">
+    <w:name w:val="Cuerpo A"/>
+    <w:next w:val="Cuerpo A"/>
     <w:pPr>
       <w:keepNext w:val="0"/>
       <w:keepLines w:val="0"/>
@@ -205,12 +1206,13 @@
       <w:position w:val="0"/>
       <w:sz w:val="22"/>
       <w:szCs w:val="22"/>
-      <w:u w:val="none"/>
+      <w:u w:val="none" w:color="000000"/>
       <w:shd w:val="nil" w:color="auto" w:fill="auto"/>
       <w:vertAlign w:val="baseline"/>
       <w:lang w:val="es-ES_tradnl"/>
-      <w14:textOutline>
+      <w14:textOutline w14:w="12700" w14:cap="flat">
         <w14:noFill/>
+        <w14:miter w14:lim="400000"/>
       </w14:textOutline>
       <w14:textFill>
         <w14:solidFill>
@@ -218,6 +1220,14 @@
         </w14:solidFill>
       </w14:textFill>
     </w:rPr>
+  </w:style>
+  <w:style w:type="numbering" w:styleId="Viñetas">
+    <w:name w:val="Viñetas"/>
+    <w:pPr>
+      <w:numPr>
+        <w:numId w:val="1"/>
+      </w:numPr>
+    </w:pPr>
   </w:style>
 </w:styles>
 </file>
@@ -233,10 +1243,10 @@
         <a:srgbClr val="FFFFFF"/>
       </a:lt1>
       <a:dk2>
-        <a:srgbClr val="5E5E5E"/>
+        <a:srgbClr val="A7A7A7"/>
       </a:dk2>
       <a:lt2>
-        <a:srgbClr val="D5D5D5"/>
+        <a:srgbClr val="535353"/>
       </a:lt2>
       <a:accent1>
         <a:srgbClr val="00A2FF"/>
@@ -413,11 +1423,14 @@
     <a:spDef>
       <a:spPr>
         <a:solidFill>
-          <a:srgbClr val="000000"/>
+          <a:srgbClr val="FFFFFF"/>
         </a:solidFill>
-        <a:ln w="12700" cap="flat">
-          <a:noFill/>
-          <a:miter lim="400000"/>
+        <a:ln w="25400" cap="flat">
+          <a:solidFill>
+            <a:schemeClr val="accent1"/>
+          </a:solidFill>
+          <a:prstDash val="solid"/>
+          <a:round/>
         </a:ln>
         <a:effectLst/>
         <a:sp3d/>
@@ -426,34 +1439,34 @@
         <a:spAutoFit/>
       </a:bodyPr>
       <a:lstStyle>
-        <a:defPPr marL="0" marR="0" indent="0" algn="ctr" defTabSz="584200" rtl="0" fontAlgn="auto" latinLnBrk="0" hangingPunct="0">
-          <a:lnSpc>
-            <a:spcPct val="100000"/>
-          </a:lnSpc>
-          <a:spcBef>
-            <a:spcPts val="0"/>
-          </a:spcBef>
-          <a:spcAft>
-            <a:spcPts val="0"/>
-          </a:spcAft>
-          <a:buClrTx/>
-          <a:buSzTx/>
-          <a:buFontTx/>
-          <a:buNone/>
-          <a:tabLst/>
-          <a:defRPr b="0" baseline="0" cap="none" i="0" spc="0" strike="noStrike" sz="1200" u="none" kumimoji="0" normalizeH="0">
-            <a:ln>
-              <a:noFill/>
-            </a:ln>
-            <a:solidFill>
-              <a:srgbClr val="FFFFFF"/>
-            </a:solidFill>
-            <a:effectLst/>
-            <a:uFillTx/>
-            <a:latin typeface="Helvetica Neue Medium"/>
-            <a:ea typeface="Helvetica Neue Medium"/>
-            <a:cs typeface="Helvetica Neue Medium"/>
-            <a:sym typeface="Helvetica Neue Medium"/>
+        <a:defPPr marL="0" marR="0" indent="0" algn="l" defTabSz="914400" rtl="0" fontAlgn="auto" latinLnBrk="0" hangingPunct="0">
+          <a:lnSpc>
+            <a:spcPct val="100000"/>
+          </a:lnSpc>
+          <a:spcBef>
+            <a:spcPts val="0"/>
+          </a:spcBef>
+          <a:spcAft>
+            <a:spcPts val="0"/>
+          </a:spcAft>
+          <a:buClrTx/>
+          <a:buSzTx/>
+          <a:buFontTx/>
+          <a:buNone/>
+          <a:tabLst/>
+          <a:defRPr b="0" baseline="0" cap="none" i="0" spc="0" strike="noStrike" sz="1800" u="none" kumimoji="0" normalizeH="0">
+            <a:ln>
+              <a:noFill/>
+            </a:ln>
+            <a:solidFill>
+              <a:srgbClr val="000000"/>
+            </a:solidFill>
+            <a:effectLst/>
+            <a:uFillTx/>
+            <a:latin typeface="+mn-lt"/>
+            <a:ea typeface="+mn-ea"/>
+            <a:cs typeface="+mn-cs"/>
+            <a:sym typeface="Helvetica Neue"/>
           </a:defRPr>
         </a:defPPr>
         <a:lvl1pPr marL="0" marR="0" indent="0" algn="l" defTabSz="914400" rtl="0" fontAlgn="auto" latinLnBrk="1" hangingPunct="0">
@@ -703,10 +1716,10 @@
         <a:noFill/>
         <a:ln w="25400" cap="flat">
           <a:solidFill>
-            <a:srgbClr val="000000"/>
+            <a:schemeClr val="accent1"/>
           </a:solidFill>
           <a:prstDash val="solid"/>
-          <a:miter lim="400000"/>
+          <a:round/>
         </a:ln>
         <a:effectLst/>
         <a:sp3d/>
@@ -997,22 +2010,22 @@
         <a:spAutoFit/>
       </a:bodyPr>
       <a:lstStyle>
-        <a:defPPr marL="0" marR="0" indent="0" algn="l" defTabSz="457200" rtl="0" fontAlgn="auto" latinLnBrk="0" hangingPunct="0">
-          <a:lnSpc>
-            <a:spcPct val="100000"/>
-          </a:lnSpc>
-          <a:spcBef>
-            <a:spcPts val="0"/>
-          </a:spcBef>
-          <a:spcAft>
-            <a:spcPts val="0"/>
-          </a:spcAft>
-          <a:buClrTx/>
-          <a:buSzTx/>
-          <a:buFontTx/>
-          <a:buNone/>
-          <a:tabLst/>
-          <a:defRPr b="0" baseline="0" cap="none" i="0" spc="0" strike="noStrike" sz="1100" u="none" kumimoji="0" normalizeH="0">
+        <a:defPPr marL="0" marR="0" indent="0" algn="l" defTabSz="914400" rtl="0" fontAlgn="auto" latinLnBrk="0" hangingPunct="0">
+          <a:lnSpc>
+            <a:spcPct val="100000"/>
+          </a:lnSpc>
+          <a:spcBef>
+            <a:spcPts val="0"/>
+          </a:spcBef>
+          <a:spcAft>
+            <a:spcPts val="0"/>
+          </a:spcAft>
+          <a:buClrTx/>
+          <a:buSzTx/>
+          <a:buFontTx/>
+          <a:buNone/>
+          <a:tabLst/>
+          <a:defRPr b="0" baseline="0" cap="none" i="0" spc="0" strike="noStrike" sz="1800" u="none" kumimoji="0" normalizeH="0">
             <a:ln>
               <a:noFill/>
             </a:ln>

</xml_diff>